<commit_message>
Change number.csv and 01-05.docx for another customer.
</commit_message>
<xml_diff>
--- a/01-05.docx
+++ b/01-05.docx
@@ -2383,9 +2383,9 @@
             </w:pPr>
             <w:r>
               <w:rPr>
-                <w:rFonts w:eastAsia="標楷體" w:hint="eastAsia"/>
-              </w:rPr>
-              <w:t>80653426</w:t>
+                <w:rFonts w:eastAsia="標楷體"/>
+              </w:rPr>
+              <w:t>35025506</w:t>
             </w:r>
           </w:p>
         </w:tc>
@@ -2454,19 +2454,7 @@
               <w:rPr>
                 <w:rFonts w:eastAsia="標楷體" w:hint="eastAsia"/>
               </w:rPr>
-              <w:t>大都會</w:t>
-            </w:r>
-            <w:r>
-              <w:rPr>
-                <w:rFonts w:eastAsia="標楷體" w:hint="eastAsia"/>
-              </w:rPr>
-              <w:t>汽車</w:t>
-            </w:r>
-            <w:r>
-              <w:rPr>
-                <w:rFonts w:eastAsia="標楷體" w:hint="eastAsia"/>
-              </w:rPr>
-              <w:t>客運股份有限公司</w:t>
+              <w:t>三重汽車客運股份有限公司</w:t>
             </w:r>
           </w:p>
         </w:tc>
@@ -2573,10 +2561,10 @@
             </w:pPr>
             <w:r>
               <w:rPr>
-                <w:rFonts w:eastAsia="標楷體" w:hint="eastAsia"/>
+                <w:rFonts w:eastAsia="標楷體"/>
                 <w:sz w:val="22"/>
               </w:rPr>
-              <w:t>114</w:t>
+              <w:t>24147</w:t>
             </w:r>
           </w:p>
         </w:tc>
@@ -2622,46 +2610,279 @@
           </w:tcPr>
           <w:p>
             <w:pPr>
-              <w:rPr>
-                <w:rFonts w:eastAsia="標楷體"/>
-              </w:rPr>
-            </w:pPr>
-          </w:p>
-          <w:p>
-            <w:pPr>
-              <w:rPr>
-                <w:rFonts w:eastAsia="標楷體"/>
-              </w:rPr>
-            </w:pPr>
-            <w:r>
-              <w:rPr>
-                <w:rFonts w:eastAsia="標楷體" w:hint="eastAsia"/>
-              </w:rPr>
-              <w:t>臺北市內湖區港墘路</w:t>
-            </w:r>
-            <w:r>
-              <w:rPr>
-                <w:rFonts w:eastAsia="標楷體" w:hint="eastAsia"/>
+              <w:ind w:leftChars="166" w:left="398" w:firstLineChars="77" w:firstLine="154"/>
+              <w:rPr>
+                <w:rFonts w:eastAsia="標楷體"/>
+                <w:sz w:val="20"/>
+              </w:rPr>
+            </w:pPr>
+            <w:r>
+              <w:rPr>
+                <w:rFonts w:eastAsia="標楷體" w:hint="eastAsia"/>
+                <w:sz w:val="20"/>
+              </w:rPr>
+              <w:t>縣</w:t>
+            </w:r>
+            <w:r>
+              <w:rPr>
+                <w:rFonts w:eastAsia="標楷體" w:hint="eastAsia"/>
+                <w:sz w:val="20"/>
+              </w:rPr>
+              <w:t xml:space="preserve">      </w:t>
+            </w:r>
+            <w:r>
+              <w:rPr>
+                <w:rFonts w:eastAsia="標楷體" w:hint="eastAsia"/>
+                <w:sz w:val="20"/>
+              </w:rPr>
+              <w:t>鄉鎮</w:t>
+            </w:r>
+            <w:r>
+              <w:rPr>
+                <w:rFonts w:eastAsia="標楷體" w:hint="eastAsia"/>
+                <w:sz w:val="20"/>
+              </w:rPr>
+              <w:t xml:space="preserve">     </w:t>
+            </w:r>
+            <w:r>
+              <w:rPr>
+                <w:rFonts w:eastAsia="標楷體" w:hint="eastAsia"/>
+                <w:sz w:val="20"/>
+              </w:rPr>
+              <w:t>村</w:t>
+            </w:r>
+            <w:r>
+              <w:rPr>
+                <w:rFonts w:eastAsia="標楷體" w:hint="eastAsia"/>
+                <w:sz w:val="20"/>
+              </w:rPr>
+              <w:t xml:space="preserve">  </w:t>
+            </w:r>
+            <w:r>
+              <w:rPr>
+                <w:rFonts w:eastAsia="標楷體" w:hint="eastAsia"/>
+                <w:sz w:val="20"/>
+              </w:rPr>
+              <w:t xml:space="preserve"> </w:t>
+            </w:r>
+            <w:r>
+              <w:rPr>
+                <w:rFonts w:eastAsia="標楷體" w:hint="eastAsia"/>
+                <w:sz w:val="20"/>
+              </w:rPr>
+              <w:t>三和</w:t>
+            </w:r>
+            <w:r>
+              <w:rPr>
+                <w:rFonts w:eastAsia="標楷體" w:hint="eastAsia"/>
+                <w:sz w:val="20"/>
+              </w:rPr>
+              <w:t>路</w:t>
+            </w:r>
+            <w:r>
+              <w:rPr>
+                <w:rFonts w:eastAsia="標楷體" w:hint="eastAsia"/>
+                <w:sz w:val="20"/>
+              </w:rPr>
+              <w:t xml:space="preserve">                           2</w:t>
+            </w:r>
+            <w:r>
+              <w:rPr>
+                <w:rFonts w:eastAsia="標楷體" w:hint="eastAsia"/>
+                <w:sz w:val="20"/>
+              </w:rPr>
+              <w:t>樓</w:t>
+            </w:r>
+          </w:p>
+          <w:p>
+            <w:pPr>
+              <w:ind w:leftChars="167" w:left="401" w:firstLineChars="1606" w:firstLine="3212"/>
+              <w:rPr>
+                <w:rFonts w:eastAsia="標楷體"/>
+                <w:sz w:val="20"/>
+              </w:rPr>
+            </w:pPr>
+            <w:r>
+              <w:rPr>
+                <w:rFonts w:eastAsia="標楷體" w:hint="eastAsia"/>
+                <w:sz w:val="20"/>
               </w:rPr>
               <w:t>3</w:t>
             </w:r>
             <w:r>
               <w:rPr>
                 <w:rFonts w:eastAsia="標楷體" w:hint="eastAsia"/>
+                <w:sz w:val="20"/>
+              </w:rPr>
+              <w:t>段</w:t>
+            </w:r>
+            <w:r>
+              <w:rPr>
+                <w:rFonts w:eastAsia="標楷體" w:hint="eastAsia"/>
+                <w:sz w:val="20"/>
+              </w:rPr>
+              <w:t xml:space="preserve">    </w:t>
+            </w:r>
+            <w:r>
+              <w:rPr>
+                <w:rFonts w:eastAsia="標楷體" w:hint="eastAsia"/>
+                <w:sz w:val="20"/>
+              </w:rPr>
+              <w:t>巷</w:t>
+            </w:r>
+            <w:r>
+              <w:rPr>
+                <w:rFonts w:eastAsia="標楷體" w:hint="eastAsia"/>
+                <w:sz w:val="20"/>
+              </w:rPr>
+              <w:t xml:space="preserve">   </w:t>
+            </w:r>
+            <w:r>
+              <w:rPr>
+                <w:rFonts w:eastAsia="標楷體" w:hint="eastAsia"/>
+                <w:sz w:val="20"/>
+              </w:rPr>
+              <w:t>弄</w:t>
+            </w:r>
+            <w:r>
+              <w:rPr>
+                <w:rFonts w:eastAsia="標楷體" w:hint="eastAsia"/>
+                <w:sz w:val="20"/>
+              </w:rPr>
+              <w:t xml:space="preserve"> </w:t>
+            </w:r>
+            <w:r>
+              <w:rPr>
+                <w:rFonts w:eastAsia="標楷體" w:hint="eastAsia"/>
+                <w:sz w:val="20"/>
+              </w:rPr>
+              <w:t xml:space="preserve">109 </w:t>
+            </w:r>
+            <w:r>
+              <w:rPr>
+                <w:rFonts w:eastAsia="標楷體" w:hint="eastAsia"/>
+                <w:sz w:val="20"/>
               </w:rPr>
               <w:t>號</w:t>
             </w:r>
             <w:r>
               <w:rPr>
                 <w:rFonts w:eastAsia="標楷體" w:hint="eastAsia"/>
+                <w:sz w:val="20"/>
+              </w:rPr>
+              <w:t xml:space="preserve">   </w:t>
+            </w:r>
+            <w:r>
+              <w:rPr>
+                <w:rFonts w:eastAsia="標楷體" w:hint="eastAsia"/>
+                <w:sz w:val="20"/>
+              </w:rPr>
+              <w:t>之</w:t>
+            </w:r>
+            <w:r>
+              <w:rPr>
+                <w:rFonts w:eastAsia="標楷體" w:hint="eastAsia"/>
+                <w:sz w:val="20"/>
               </w:rPr>
               <w:t>1</w:t>
             </w:r>
             <w:r>
               <w:rPr>
                 <w:rFonts w:eastAsia="標楷體" w:hint="eastAsia"/>
-              </w:rPr>
-              <w:t>樓</w:t>
+                <w:sz w:val="20"/>
+              </w:rPr>
+              <w:t xml:space="preserve">  </w:t>
+            </w:r>
+          </w:p>
+          <w:p>
+            <w:pPr>
+              <w:rPr>
+                <w:rFonts w:eastAsia="標楷體"/>
+              </w:rPr>
+            </w:pPr>
+            <w:r>
+              <w:rPr>
+                <w:rFonts w:eastAsia="標楷體" w:hint="eastAsia"/>
+                <w:sz w:val="20"/>
+              </w:rPr>
+              <w:t>新北</w:t>
+            </w:r>
+            <w:r>
+              <w:rPr>
+                <w:rFonts w:eastAsia="標楷體" w:hint="eastAsia"/>
+                <w:sz w:val="20"/>
+              </w:rPr>
+              <w:t>市</w:t>
+            </w:r>
+            <w:r>
+              <w:rPr>
+                <w:rFonts w:eastAsia="標楷體" w:hint="eastAsia"/>
+                <w:sz w:val="20"/>
+              </w:rPr>
+              <w:t xml:space="preserve"> </w:t>
+            </w:r>
+            <w:r>
+              <w:rPr>
+                <w:rFonts w:eastAsia="標楷體" w:hint="eastAsia"/>
+                <w:sz w:val="20"/>
+              </w:rPr>
+              <w:t xml:space="preserve">  </w:t>
+            </w:r>
+            <w:r>
+              <w:rPr>
+                <w:rFonts w:eastAsia="標楷體" w:hint="eastAsia"/>
+                <w:sz w:val="20"/>
+              </w:rPr>
+              <w:t>三重</w:t>
+            </w:r>
+            <w:r>
+              <w:rPr>
+                <w:rFonts w:eastAsia="標楷體" w:hint="eastAsia"/>
+                <w:sz w:val="20"/>
+              </w:rPr>
+              <w:t>區</w:t>
+            </w:r>
+            <w:r>
+              <w:rPr>
+                <w:rFonts w:eastAsia="標楷體" w:hint="eastAsia"/>
+                <w:sz w:val="20"/>
+              </w:rPr>
+              <w:t xml:space="preserve">     </w:t>
+            </w:r>
+            <w:r>
+              <w:rPr>
+                <w:rFonts w:eastAsia="標楷體" w:hint="eastAsia"/>
+                <w:sz w:val="20"/>
+              </w:rPr>
+              <w:t>里</w:t>
+            </w:r>
+            <w:r>
+              <w:rPr>
+                <w:rFonts w:eastAsia="標楷體" w:hint="eastAsia"/>
+                <w:sz w:val="20"/>
+              </w:rPr>
+              <w:t xml:space="preserve">      (</w:t>
+            </w:r>
+            <w:r>
+              <w:rPr>
+                <w:rFonts w:eastAsia="標楷體" w:hint="eastAsia"/>
+                <w:sz w:val="20"/>
+              </w:rPr>
+              <w:t>街</w:t>
+            </w:r>
+            <w:r>
+              <w:rPr>
+                <w:rFonts w:eastAsia="標楷體" w:hint="eastAsia"/>
+                <w:sz w:val="20"/>
+              </w:rPr>
+              <w:t xml:space="preserve">)                           </w:t>
+            </w:r>
+            <w:r>
+              <w:rPr>
+                <w:rFonts w:eastAsia="標楷體" w:hint="eastAsia"/>
+                <w:sz w:val="20"/>
+              </w:rPr>
+              <w:t>室</w:t>
             </w:r>
           </w:p>
         </w:tc>
@@ -2858,18 +3079,14 @@
               <w:t>)</w:t>
             </w:r>
             <w:r>
-              <w:rPr>
-                <w:rFonts w:eastAsia="標楷體" w:hint="eastAsia"/>
-                <w:sz w:val="20"/>
-              </w:rPr>
-              <w:t>02-</w:t>
-            </w:r>
-            <w:r>
-              <w:rPr>
-                <w:rFonts w:eastAsia="標楷體" w:hint="eastAsia"/>
-                <w:sz w:val="20"/>
-              </w:rPr>
-              <w:t>87920358</w:t>
+              <w:t xml:space="preserve"> </w:t>
+            </w:r>
+            <w:r>
+              <w:rPr>
+                <w:rFonts w:eastAsia="標楷體"/>
+                <w:sz w:val="20"/>
+              </w:rPr>
+              <w:t>02-29882133</w:t>
             </w:r>
           </w:p>
         </w:tc>
@@ -3534,14 +3751,14 @@
                 <w:rFonts w:eastAsia="標楷體" w:hint="eastAsia"/>
                 <w:sz w:val="20"/>
               </w:rPr>
-              <w:t>綠</w:t>
-            </w:r>
-            <w:r>
-              <w:rPr>
-                <w:rFonts w:eastAsia="標楷體" w:hint="eastAsia"/>
-                <w:sz w:val="20"/>
-              </w:rPr>
-              <w:t>、白</w:t>
+              <w:t>白</w:t>
+            </w:r>
+            <w:r>
+              <w:rPr>
+                <w:rFonts w:eastAsia="標楷體" w:hint="eastAsia"/>
+                <w:sz w:val="20"/>
+              </w:rPr>
+              <w:t>、綠</w:t>
             </w:r>
           </w:p>
         </w:tc>
@@ -6509,7 +6726,7 @@
     <w:p>
       <w:pPr>
         <w:rPr>
-          <w:rFonts w:eastAsia="標楷體" w:hint="eastAsia"/>
+          <w:rFonts w:eastAsia="標楷體"/>
           <w:sz w:val="20"/>
         </w:rPr>
       </w:pPr>
@@ -8899,9 +9116,9 @@
             </w:pPr>
             <w:r>
               <w:rPr>
-                <w:rFonts w:eastAsia="標楷體" w:hint="eastAsia"/>
-              </w:rPr>
-              <w:t>80653426</w:t>
+                <w:rFonts w:eastAsia="標楷體"/>
+              </w:rPr>
+              <w:t>35025506</w:t>
             </w:r>
           </w:p>
         </w:tc>
@@ -8970,7 +9187,7 @@
               <w:rPr>
                 <w:rFonts w:eastAsia="標楷體" w:hint="eastAsia"/>
               </w:rPr>
-              <w:t>大都會汽車客運股份有限公司</w:t>
+              <w:t>三重汽車客運股份有限公司</w:t>
             </w:r>
           </w:p>
         </w:tc>
@@ -9077,10 +9294,10 @@
             </w:pPr>
             <w:r>
               <w:rPr>
-                <w:rFonts w:eastAsia="標楷體" w:hint="eastAsia"/>
+                <w:rFonts w:eastAsia="標楷體"/>
                 <w:sz w:val="22"/>
               </w:rPr>
-              <w:t>114</w:t>
+              <w:t>24147</w:t>
             </w:r>
           </w:p>
         </w:tc>
@@ -9126,46 +9343,279 @@
           </w:tcPr>
           <w:p>
             <w:pPr>
-              <w:rPr>
-                <w:rFonts w:eastAsia="標楷體"/>
-              </w:rPr>
-            </w:pPr>
-          </w:p>
-          <w:p>
-            <w:pPr>
-              <w:rPr>
-                <w:rFonts w:eastAsia="標楷體"/>
-              </w:rPr>
-            </w:pPr>
-            <w:r>
-              <w:rPr>
-                <w:rFonts w:eastAsia="標楷體" w:hint="eastAsia"/>
-              </w:rPr>
-              <w:t>臺北市內湖區港墘路</w:t>
-            </w:r>
-            <w:r>
-              <w:rPr>
-                <w:rFonts w:eastAsia="標楷體" w:hint="eastAsia"/>
+              <w:ind w:leftChars="166" w:left="398" w:firstLineChars="77" w:firstLine="154"/>
+              <w:rPr>
+                <w:rFonts w:eastAsia="標楷體"/>
+                <w:sz w:val="20"/>
+              </w:rPr>
+            </w:pPr>
+            <w:r>
+              <w:rPr>
+                <w:rFonts w:eastAsia="標楷體" w:hint="eastAsia"/>
+                <w:sz w:val="20"/>
+              </w:rPr>
+              <w:t>縣</w:t>
+            </w:r>
+            <w:r>
+              <w:rPr>
+                <w:rFonts w:eastAsia="標楷體" w:hint="eastAsia"/>
+                <w:sz w:val="20"/>
+              </w:rPr>
+              <w:t xml:space="preserve">      </w:t>
+            </w:r>
+            <w:r>
+              <w:rPr>
+                <w:rFonts w:eastAsia="標楷體" w:hint="eastAsia"/>
+                <w:sz w:val="20"/>
+              </w:rPr>
+              <w:t>鄉鎮</w:t>
+            </w:r>
+            <w:r>
+              <w:rPr>
+                <w:rFonts w:eastAsia="標楷體" w:hint="eastAsia"/>
+                <w:sz w:val="20"/>
+              </w:rPr>
+              <w:t xml:space="preserve">     </w:t>
+            </w:r>
+            <w:r>
+              <w:rPr>
+                <w:rFonts w:eastAsia="標楷體" w:hint="eastAsia"/>
+                <w:sz w:val="20"/>
+              </w:rPr>
+              <w:t>村</w:t>
+            </w:r>
+            <w:r>
+              <w:rPr>
+                <w:rFonts w:eastAsia="標楷體" w:hint="eastAsia"/>
+                <w:sz w:val="20"/>
+              </w:rPr>
+              <w:t xml:space="preserve">  </w:t>
+            </w:r>
+            <w:r>
+              <w:rPr>
+                <w:rFonts w:eastAsia="標楷體" w:hint="eastAsia"/>
+                <w:sz w:val="20"/>
+              </w:rPr>
+              <w:t xml:space="preserve"> </w:t>
+            </w:r>
+            <w:r>
+              <w:rPr>
+                <w:rFonts w:eastAsia="標楷體" w:hint="eastAsia"/>
+                <w:sz w:val="20"/>
+              </w:rPr>
+              <w:t>三和</w:t>
+            </w:r>
+            <w:r>
+              <w:rPr>
+                <w:rFonts w:eastAsia="標楷體" w:hint="eastAsia"/>
+                <w:sz w:val="20"/>
+              </w:rPr>
+              <w:t>路</w:t>
+            </w:r>
+            <w:r>
+              <w:rPr>
+                <w:rFonts w:eastAsia="標楷體" w:hint="eastAsia"/>
+                <w:sz w:val="20"/>
+              </w:rPr>
+              <w:t xml:space="preserve">                           2</w:t>
+            </w:r>
+            <w:r>
+              <w:rPr>
+                <w:rFonts w:eastAsia="標楷體" w:hint="eastAsia"/>
+                <w:sz w:val="20"/>
+              </w:rPr>
+              <w:t>樓</w:t>
+            </w:r>
+          </w:p>
+          <w:p>
+            <w:pPr>
+              <w:ind w:leftChars="167" w:left="401" w:firstLineChars="1606" w:firstLine="3212"/>
+              <w:rPr>
+                <w:rFonts w:eastAsia="標楷體"/>
+                <w:sz w:val="20"/>
+              </w:rPr>
+            </w:pPr>
+            <w:r>
+              <w:rPr>
+                <w:rFonts w:eastAsia="標楷體" w:hint="eastAsia"/>
+                <w:sz w:val="20"/>
               </w:rPr>
               <w:t>3</w:t>
             </w:r>
             <w:r>
               <w:rPr>
                 <w:rFonts w:eastAsia="標楷體" w:hint="eastAsia"/>
+                <w:sz w:val="20"/>
+              </w:rPr>
+              <w:t>段</w:t>
+            </w:r>
+            <w:r>
+              <w:rPr>
+                <w:rFonts w:eastAsia="標楷體" w:hint="eastAsia"/>
+                <w:sz w:val="20"/>
+              </w:rPr>
+              <w:t xml:space="preserve">    </w:t>
+            </w:r>
+            <w:r>
+              <w:rPr>
+                <w:rFonts w:eastAsia="標楷體" w:hint="eastAsia"/>
+                <w:sz w:val="20"/>
+              </w:rPr>
+              <w:t>巷</w:t>
+            </w:r>
+            <w:r>
+              <w:rPr>
+                <w:rFonts w:eastAsia="標楷體" w:hint="eastAsia"/>
+                <w:sz w:val="20"/>
+              </w:rPr>
+              <w:t xml:space="preserve">   </w:t>
+            </w:r>
+            <w:r>
+              <w:rPr>
+                <w:rFonts w:eastAsia="標楷體" w:hint="eastAsia"/>
+                <w:sz w:val="20"/>
+              </w:rPr>
+              <w:t>弄</w:t>
+            </w:r>
+            <w:r>
+              <w:rPr>
+                <w:rFonts w:eastAsia="標楷體" w:hint="eastAsia"/>
+                <w:sz w:val="20"/>
+              </w:rPr>
+              <w:t xml:space="preserve"> </w:t>
+            </w:r>
+            <w:r>
+              <w:rPr>
+                <w:rFonts w:eastAsia="標楷體" w:hint="eastAsia"/>
+                <w:sz w:val="20"/>
+              </w:rPr>
+              <w:t xml:space="preserve">109 </w:t>
+            </w:r>
+            <w:r>
+              <w:rPr>
+                <w:rFonts w:eastAsia="標楷體" w:hint="eastAsia"/>
+                <w:sz w:val="20"/>
               </w:rPr>
               <w:t>號</w:t>
             </w:r>
             <w:r>
               <w:rPr>
                 <w:rFonts w:eastAsia="標楷體" w:hint="eastAsia"/>
+                <w:sz w:val="20"/>
+              </w:rPr>
+              <w:t xml:space="preserve">   </w:t>
+            </w:r>
+            <w:r>
+              <w:rPr>
+                <w:rFonts w:eastAsia="標楷體" w:hint="eastAsia"/>
+                <w:sz w:val="20"/>
+              </w:rPr>
+              <w:t>之</w:t>
+            </w:r>
+            <w:r>
+              <w:rPr>
+                <w:rFonts w:eastAsia="標楷體" w:hint="eastAsia"/>
+                <w:sz w:val="20"/>
               </w:rPr>
               <w:t>1</w:t>
             </w:r>
             <w:r>
               <w:rPr>
                 <w:rFonts w:eastAsia="標楷體" w:hint="eastAsia"/>
-              </w:rPr>
-              <w:t>樓</w:t>
+                <w:sz w:val="20"/>
+              </w:rPr>
+              <w:t xml:space="preserve">  </w:t>
+            </w:r>
+          </w:p>
+          <w:p>
+            <w:pPr>
+              <w:rPr>
+                <w:rFonts w:eastAsia="標楷體"/>
+              </w:rPr>
+            </w:pPr>
+            <w:r>
+              <w:rPr>
+                <w:rFonts w:eastAsia="標楷體" w:hint="eastAsia"/>
+                <w:sz w:val="20"/>
+              </w:rPr>
+              <w:t>新北</w:t>
+            </w:r>
+            <w:r>
+              <w:rPr>
+                <w:rFonts w:eastAsia="標楷體" w:hint="eastAsia"/>
+                <w:sz w:val="20"/>
+              </w:rPr>
+              <w:t>市</w:t>
+            </w:r>
+            <w:r>
+              <w:rPr>
+                <w:rFonts w:eastAsia="標楷體" w:hint="eastAsia"/>
+                <w:sz w:val="20"/>
+              </w:rPr>
+              <w:t xml:space="preserve"> </w:t>
+            </w:r>
+            <w:r>
+              <w:rPr>
+                <w:rFonts w:eastAsia="標楷體" w:hint="eastAsia"/>
+                <w:sz w:val="20"/>
+              </w:rPr>
+              <w:t xml:space="preserve">  </w:t>
+            </w:r>
+            <w:r>
+              <w:rPr>
+                <w:rFonts w:eastAsia="標楷體" w:hint="eastAsia"/>
+                <w:sz w:val="20"/>
+              </w:rPr>
+              <w:t>三重</w:t>
+            </w:r>
+            <w:r>
+              <w:rPr>
+                <w:rFonts w:eastAsia="標楷體" w:hint="eastAsia"/>
+                <w:sz w:val="20"/>
+              </w:rPr>
+              <w:t>區</w:t>
+            </w:r>
+            <w:r>
+              <w:rPr>
+                <w:rFonts w:eastAsia="標楷體" w:hint="eastAsia"/>
+                <w:sz w:val="20"/>
+              </w:rPr>
+              <w:t xml:space="preserve">     </w:t>
+            </w:r>
+            <w:r>
+              <w:rPr>
+                <w:rFonts w:eastAsia="標楷體" w:hint="eastAsia"/>
+                <w:sz w:val="20"/>
+              </w:rPr>
+              <w:t>里</w:t>
+            </w:r>
+            <w:r>
+              <w:rPr>
+                <w:rFonts w:eastAsia="標楷體" w:hint="eastAsia"/>
+                <w:sz w:val="20"/>
+              </w:rPr>
+              <w:t xml:space="preserve">      (</w:t>
+            </w:r>
+            <w:r>
+              <w:rPr>
+                <w:rFonts w:eastAsia="標楷體" w:hint="eastAsia"/>
+                <w:sz w:val="20"/>
+              </w:rPr>
+              <w:t>街</w:t>
+            </w:r>
+            <w:r>
+              <w:rPr>
+                <w:rFonts w:eastAsia="標楷體" w:hint="eastAsia"/>
+                <w:sz w:val="20"/>
+              </w:rPr>
+              <w:t xml:space="preserve">)                           </w:t>
+            </w:r>
+            <w:r>
+              <w:rPr>
+                <w:rFonts w:eastAsia="標楷體" w:hint="eastAsia"/>
+                <w:sz w:val="20"/>
+              </w:rPr>
+              <w:t>室</w:t>
             </w:r>
           </w:p>
         </w:tc>
@@ -9362,11 +9812,14 @@
               <w:t>)</w:t>
             </w:r>
             <w:r>
-              <w:rPr>
-                <w:rFonts w:eastAsia="標楷體" w:hint="eastAsia"/>
-                <w:sz w:val="20"/>
-              </w:rPr>
-              <w:t>02-87920358</w:t>
+              <w:t xml:space="preserve"> </w:t>
+            </w:r>
+            <w:r>
+              <w:rPr>
+                <w:rFonts w:eastAsia="標楷體"/>
+                <w:sz w:val="20"/>
+              </w:rPr>
+              <w:t>02-29882133</w:t>
             </w:r>
           </w:p>
         </w:tc>
@@ -10031,7 +10484,7 @@
                 <w:rFonts w:eastAsia="標楷體" w:hint="eastAsia"/>
                 <w:sz w:val="20"/>
               </w:rPr>
-              <w:t>綠、白</w:t>
+              <w:t>白、綠</w:t>
             </w:r>
           </w:p>
         </w:tc>
@@ -12855,12 +13308,6 @@
           <w:rFonts w:eastAsia="標楷體"/>
           <w:sz w:val="20"/>
         </w:rPr>
-        <w:sectPr>
-          <w:pgSz w:w="16840" w:h="11907" w:orient="landscape" w:code="9"/>
-          <w:pgMar w:top="289" w:right="397" w:bottom="289" w:left="510" w:header="851" w:footer="992" w:gutter="0"/>
-          <w:cols w:space="425"/>
-          <w:docGrid w:type="lines" w:linePitch="360"/>
-        </w:sectPr>
       </w:pPr>
       <w:r>
         <w:rPr>
@@ -12879,6 +13326,20 @@
     </w:p>
     <w:p>
       <w:pPr>
+        <w:rPr>
+          <w:rFonts w:eastAsia="標楷體"/>
+          <w:sz w:val="20"/>
+        </w:rPr>
+        <w:sectPr>
+          <w:pgSz w:w="16840" w:h="11907" w:orient="landscape" w:code="9"/>
+          <w:pgMar w:top="289" w:right="397" w:bottom="289" w:left="510" w:header="851" w:footer="992" w:gutter="0"/>
+          <w:cols w:space="425"/>
+          <w:docGrid w:type="lines" w:linePitch="360"/>
+        </w:sectPr>
+      </w:pPr>
+    </w:p>
+    <w:p>
+      <w:pPr>
         <w:spacing w:beforeLines="100" w:before="240"/>
         <w:jc w:val="center"/>
         <w:rPr>
@@ -12887,7 +13348,6 @@
           <w:szCs w:val="36"/>
         </w:rPr>
       </w:pPr>
-      <w:bookmarkStart w:id="0" w:name="_GoBack"/>
       <w:r>
         <w:rPr>
           <w:rFonts w:ascii="標楷體" w:eastAsia="標楷體" w:hAnsi="標楷體" w:hint="eastAsia"/>
@@ -12933,7 +13393,6 @@
             </w:tcBorders>
             <w:hideMark/>
           </w:tcPr>
-          <w:bookmarkEnd w:id="0"/>
           <w:p>
             <w:pPr>
               <w:spacing w:beforeLines="100" w:before="240"/>
@@ -13038,31 +13497,68 @@
             </w:r>
             <w:r>
               <w:rPr>
+                <w:rFonts w:ascii="標楷體" w:eastAsia="標楷體" w:hAnsi="標楷體"/>
+                <w:sz w:val="32"/>
+                <w:szCs w:val="32"/>
+                <w:u w:val="single"/>
+              </w:rPr>
+              <w:t>35025506</w:t>
+            </w:r>
+          </w:p>
+          <w:p>
+            <w:pPr>
+              <w:spacing w:beforeLines="100" w:before="240"/>
+              <w:jc w:val="both"/>
+              <w:rPr>
+                <w:rFonts w:ascii="標楷體" w:eastAsia="標楷體" w:hAnsi="標楷體"/>
+                <w:sz w:val="32"/>
+                <w:szCs w:val="32"/>
+              </w:rPr>
+            </w:pPr>
+            <w:r>
+              <w:rPr>
+                <w:rFonts w:ascii="標楷體" w:eastAsia="標楷體" w:hAnsi="標楷體" w:hint="eastAsia"/>
+                <w:sz w:val="32"/>
+                <w:szCs w:val="32"/>
+              </w:rPr>
+              <w:t>２、電話號碼：</w:t>
+            </w:r>
+            <w:r>
+              <w:rPr>
+                <w:rFonts w:ascii="標楷體" w:eastAsia="標楷體" w:hAnsi="標楷體"/>
+                <w:sz w:val="32"/>
+                <w:szCs w:val="32"/>
+                <w:u w:val="single"/>
+              </w:rPr>
+              <w:t>02-29882133</w:t>
+            </w:r>
+          </w:p>
+          <w:p>
+            <w:pPr>
+              <w:spacing w:beforeLines="100" w:before="240"/>
+              <w:jc w:val="both"/>
+              <w:rPr>
+                <w:rFonts w:ascii="標楷體" w:eastAsia="標楷體" w:hAnsi="標楷體"/>
+                <w:sz w:val="32"/>
+                <w:szCs w:val="32"/>
+              </w:rPr>
+            </w:pPr>
+            <w:r>
+              <w:rPr>
+                <w:rFonts w:ascii="標楷體" w:eastAsia="標楷體" w:hAnsi="標楷體" w:hint="eastAsia"/>
+                <w:sz w:val="32"/>
+                <w:szCs w:val="32"/>
+              </w:rPr>
+              <w:t>３、簽　章：</w:t>
+            </w:r>
+            <w:r>
+              <w:rPr>
                 <w:rFonts w:ascii="標楷體" w:eastAsia="標楷體" w:hAnsi="標楷體" w:hint="eastAsia"/>
                 <w:sz w:val="32"/>
                 <w:szCs w:val="32"/>
                 <w:u w:val="single"/>
               </w:rPr>
-              <w:t>80653426</w:t>
-            </w:r>
-          </w:p>
-          <w:p>
-            <w:pPr>
-              <w:spacing w:beforeLines="100" w:before="240"/>
-              <w:jc w:val="both"/>
-              <w:rPr>
-                <w:rFonts w:ascii="標楷體" w:eastAsia="標楷體" w:hAnsi="標楷體"/>
-                <w:sz w:val="32"/>
-                <w:szCs w:val="32"/>
-              </w:rPr>
-            </w:pPr>
-            <w:r>
-              <w:rPr>
-                <w:rFonts w:ascii="標楷體" w:eastAsia="標楷體" w:hAnsi="標楷體" w:hint="eastAsia"/>
-                <w:sz w:val="32"/>
-                <w:szCs w:val="32"/>
-              </w:rPr>
-              <w:t>２、電話號碼：</w:t>
+              <w:t>三重汽車客運股份有限公司</w:t>
             </w:r>
             <w:r>
               <w:rPr>
@@ -13071,53 +13567,7 @@
                 <w:szCs w:val="32"/>
                 <w:u w:val="single"/>
               </w:rPr>
-              <w:t>（02</w:t>
-            </w:r>
-            <w:r>
-              <w:rPr>
-                <w:rFonts w:ascii="標楷體" w:eastAsia="標楷體" w:hAnsi="標楷體"/>
-                <w:sz w:val="32"/>
-                <w:szCs w:val="32"/>
-                <w:u w:val="single"/>
-              </w:rPr>
-              <w:t>）</w:t>
-            </w:r>
-            <w:r>
-              <w:rPr>
-                <w:rFonts w:ascii="標楷體" w:eastAsia="標楷體" w:hAnsi="標楷體" w:hint="eastAsia"/>
-                <w:sz w:val="32"/>
-                <w:szCs w:val="32"/>
-                <w:u w:val="single"/>
-              </w:rPr>
-              <w:t>8792-0358</w:t>
-            </w:r>
-          </w:p>
-          <w:p>
-            <w:pPr>
-              <w:spacing w:beforeLines="100" w:before="240"/>
-              <w:jc w:val="both"/>
-              <w:rPr>
-                <w:rFonts w:ascii="標楷體" w:eastAsia="標楷體" w:hAnsi="標楷體"/>
-                <w:sz w:val="32"/>
-                <w:szCs w:val="32"/>
-              </w:rPr>
-            </w:pPr>
-            <w:r>
-              <w:rPr>
-                <w:rFonts w:ascii="標楷體" w:eastAsia="標楷體" w:hAnsi="標楷體" w:hint="eastAsia"/>
-                <w:sz w:val="32"/>
-                <w:szCs w:val="32"/>
-              </w:rPr>
-              <w:t>３、簽　章：</w:t>
-            </w:r>
-            <w:r>
-              <w:rPr>
-                <w:rFonts w:ascii="標楷體" w:eastAsia="標楷體" w:hAnsi="標楷體" w:hint="eastAsia"/>
-                <w:sz w:val="32"/>
-                <w:szCs w:val="32"/>
-                <w:u w:val="single"/>
-              </w:rPr>
-              <w:t xml:space="preserve">大都會汽車客運股份有限公司        </w:t>
+              <w:t xml:space="preserve">        </w:t>
             </w:r>
           </w:p>
         </w:tc>
@@ -13492,16 +13942,16 @@
         </w:rPr>
         <w:t>車輛型式：</w:t>
       </w:r>
-      <w:proofErr w:type="spellStart"/>
       <w:r>
         <w:rPr>
-          <w:rFonts w:eastAsia="標楷體" w:hAnsi="標楷體" w:hint="eastAsia"/>
+          <w:rFonts w:eastAsia="標楷體" w:hAnsi="標楷體"/>
           <w:sz w:val="28"/>
           <w:szCs w:val="28"/>
         </w:rPr>
-        <w:t>BodyNumber</w:t>
+        <w:t>HJ-RK-Z34</w:t>
       </w:r>
-      <w:proofErr w:type="spellEnd"/>
+      <w:bookmarkStart w:id="0" w:name="_GoBack"/>
+      <w:bookmarkEnd w:id="0"/>
     </w:p>
     <w:tbl>
       <w:tblPr>
@@ -16255,7 +16705,7 @@
           <w:rFonts w:ascii="標楷體" w:eastAsia="標楷體" w:hAnsi="標楷體" w:hint="eastAsia"/>
           <w:u w:val="single"/>
         </w:rPr>
-        <w:t>大都會客運股份有限公司</w:t>
+        <w:t>三重汽車客運股份有限公司</w:t>
       </w:r>
     </w:p>
     <w:p>

</xml_diff>